<commit_message>
Fixed many case studies
</commit_message>
<xml_diff>
--- a/Case Studies/Case Studies.docx
+++ b/Case Studies/Case Studies.docx
@@ -1840,8 +1840,6 @@
       <w:pPr>
         <w:pStyle w:val="ListParagraph"/>
       </w:pPr>
-      <w:bookmarkStart w:id="0" w:name="_GoBack"/>
-      <w:bookmarkEnd w:id="0"/>
     </w:p>
     <w:p>
       <w:pPr>
@@ -1905,15 +1903,12 @@
         <w:t>interest,</w:t>
       </w:r>
       <w:r>
-        <w:t xml:space="preserve"> effective </w:t>
-      </w:r>
-      <w:proofErr w:type="gramStart"/>
-      <w:r>
-        <w:t>rate ,</w:t>
-      </w:r>
-      <w:proofErr w:type="gramEnd"/>
-      <w:r>
-        <w:t xml:space="preserve"> Amortized loan payment and remaining balance</w:t>
+        <w:t xml:space="preserve"> effective rate, </w:t>
+      </w:r>
+      <w:bookmarkStart w:id="0" w:name="_GoBack"/>
+      <w:bookmarkEnd w:id="0"/>
+      <w:r>
+        <w:t>Amortized loan payment and remaining balance</w:t>
       </w:r>
       <w:r>
         <w:t>.</w:t>

</xml_diff>